<commit_message>
Change script extension in Michale's docx files
</commit_message>
<xml_diff>
--- a/handout/PopGen.docx
+++ b/handout/PopGen.docx
@@ -4,7 +4,7 @@
   <w:body>
     <w:p>
       <w:pPr>
-        <w:pStyle w:val="berschrift2"/>
+        <w:pStyle w:val="Heading2"/>
         <w:spacing w:after="240"/>
         <w:rPr>
           <w:u w:val="none"/>
@@ -19,7 +19,7 @@
     </w:p>
     <w:p>
       <w:pPr>
-        <w:pStyle w:val="berschrift1"/>
+        <w:pStyle w:val="Heading1"/>
         <w:spacing w:before="0" w:after="0"/>
         <w:rPr>
           <w:sz w:val="40"/>
@@ -1753,7 +1753,7 @@
                         </a:ln>
                         <a:extLst>
                           <a:ext uri="{909E8E84-426E-40dd-AFC4-6F175D3DCCD1}">
-                            <a14:hiddenFill xmlns:a14="http://schemas.microsoft.com/office/drawing/2010/main" xmlns:w="http://schemas.openxmlformats.org/wordprocessingml/2006/main" xmlns:w10="urn:schemas-microsoft-com:office:word" xmlns:v="urn:schemas-microsoft-com:vml" xmlns:o="urn:schemas-microsoft-com:office:office" xmlns:mv="urn:schemas-microsoft-com:mac:vml" xmlns:mo="http://schemas.microsoft.com/office/mac/office/2008/main" xmlns="">
+                            <a14:hiddenFill xmlns="" xmlns:mo="http://schemas.microsoft.com/office/mac/office/2008/main" xmlns:mv="urn:schemas-microsoft-com:mac:vml" xmlns:o="urn:schemas-microsoft-com:office:office" xmlns:v="urn:schemas-microsoft-com:vml" xmlns:w10="urn:schemas-microsoft-com:office:word" xmlns:w="http://schemas.openxmlformats.org/wordprocessingml/2006/main" xmlns:a14="http://schemas.microsoft.com/office/drawing/2010/main">
                               <a:solidFill>
                                 <a:srgbClr val="FFFFFF"/>
                               </a:solidFill>
@@ -1776,7 +1776,7 @@
               </wp:anchor>
             </w:drawing>
           </mc:Choice>
-          <mc:Fallback xmlns:mv="urn:schemas-microsoft-com:mac:vml" xmlns:mo="http://schemas.microsoft.com/office/mac/office/2008/main">
+          <mc:Fallback xmlns:mo="http://schemas.microsoft.com/office/mac/office/2008/main" xmlns:mv="urn:schemas-microsoft-com:mac:vml">
             <w:pict>
               <v:polyline id="Freeform 66" o:spid="_x0000_s1026" style="position:absolute;z-index:251658752;visibility:visible;mso-wrap-style:square;mso-width-percent:0;mso-height-percent:0;mso-wrap-distance-left:9pt;mso-wrap-distance-top:0;mso-wrap-distance-right:9pt;mso-wrap-distance-bottom:0;mso-position-horizontal:absolute;mso-position-horizontal-relative:text;mso-position-vertical:absolute;mso-position-vertical-relative:text;mso-width-percent:0;mso-height-percent:0;mso-width-relative:page;mso-height-relative:page;v-text-anchor:top" points="378pt,3.95pt,434.35pt,36.9pt,414pt,43.55pt" coordsize="1127,792" o:gfxdata="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" filled="f" strokecolor="gray">
                 <v:stroke endarrow="block"/>
@@ -1833,7 +1833,7 @@
                         </a:ln>
                         <a:extLst>
                           <a:ext uri="{909E8E84-426E-40dd-AFC4-6F175D3DCCD1}">
-                            <a14:hiddenFill xmlns:a14="http://schemas.microsoft.com/office/drawing/2010/main" xmlns:w="http://schemas.openxmlformats.org/wordprocessingml/2006/main" xmlns:w10="urn:schemas-microsoft-com:office:word" xmlns:v="urn:schemas-microsoft-com:vml" xmlns:o="urn:schemas-microsoft-com:office:office" xmlns:mv="urn:schemas-microsoft-com:mac:vml" xmlns:mo="http://schemas.microsoft.com/office/mac/office/2008/main" xmlns="">
+                            <a14:hiddenFill xmlns="" xmlns:mo="http://schemas.microsoft.com/office/mac/office/2008/main" xmlns:mv="urn:schemas-microsoft-com:mac:vml" xmlns:o="urn:schemas-microsoft-com:office:office" xmlns:v="urn:schemas-microsoft-com:vml" xmlns:w10="urn:schemas-microsoft-com:office:word" xmlns:w="http://schemas.openxmlformats.org/wordprocessingml/2006/main" xmlns:a14="http://schemas.microsoft.com/office/drawing/2010/main">
                               <a:noFill/>
                             </a14:hiddenFill>
                           </a:ext>
@@ -1852,7 +1852,7 @@
               </wp:anchor>
             </w:drawing>
           </mc:Choice>
-          <mc:Fallback xmlns:mv="urn:schemas-microsoft-com:mac:vml" xmlns:mo="http://schemas.microsoft.com/office/mac/office/2008/main">
+          <mc:Fallback xmlns:mo="http://schemas.microsoft.com/office/mac/office/2008/main" xmlns:mv="urn:schemas-microsoft-com:mac:vml">
             <w:pict>
               <v:line id="Line 65" o:spid="_x0000_s1026" style="position:absolute;z-index:251657728;visibility:visible;mso-wrap-style:square;mso-width-percent:0;mso-height-percent:0;mso-wrap-distance-left:9pt;mso-wrap-distance-top:0;mso-wrap-distance-right:9pt;mso-wrap-distance-bottom:0;mso-position-horizontal:absolute;mso-position-horizontal-relative:text;mso-position-vertical:absolute;mso-position-vertical-relative:text;mso-width-percent:0;mso-height-percent:0;mso-width-relative:page;mso-height-relative:page" from="279pt,3.95pt" to="306pt,25.55pt" o:gfxdata="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" strokecolor="gray">
                 <v:stroke endarrow="block"/>
@@ -1908,7 +1908,7 @@
                         </a:ln>
                         <a:extLst>
                           <a:ext uri="{909E8E84-426E-40dd-AFC4-6F175D3DCCD1}">
-                            <a14:hiddenFill xmlns:a14="http://schemas.microsoft.com/office/drawing/2010/main" xmlns:w="http://schemas.openxmlformats.org/wordprocessingml/2006/main" xmlns:w10="urn:schemas-microsoft-com:office:word" xmlns:v="urn:schemas-microsoft-com:vml" xmlns:o="urn:schemas-microsoft-com:office:office" xmlns:mv="urn:schemas-microsoft-com:mac:vml" xmlns:mo="http://schemas.microsoft.com/office/mac/office/2008/main" xmlns="">
+                            <a14:hiddenFill xmlns="" xmlns:mo="http://schemas.microsoft.com/office/mac/office/2008/main" xmlns:mv="urn:schemas-microsoft-com:mac:vml" xmlns:o="urn:schemas-microsoft-com:office:office" xmlns:v="urn:schemas-microsoft-com:vml" xmlns:w10="urn:schemas-microsoft-com:office:word" xmlns:w="http://schemas.openxmlformats.org/wordprocessingml/2006/main" xmlns:a14="http://schemas.microsoft.com/office/drawing/2010/main">
                               <a:noFill/>
                             </a14:hiddenFill>
                           </a:ext>
@@ -1927,7 +1927,7 @@
               </wp:anchor>
             </w:drawing>
           </mc:Choice>
-          <mc:Fallback xmlns:mv="urn:schemas-microsoft-com:mac:vml" xmlns:mo="http://schemas.microsoft.com/office/mac/office/2008/main">
+          <mc:Fallback xmlns:mo="http://schemas.microsoft.com/office/mac/office/2008/main" xmlns:mv="urn:schemas-microsoft-com:mac:vml">
             <w:pict>
               <v:line id="Line 64" o:spid="_x0000_s1026" style="position:absolute;flip:x;z-index:251656704;visibility:visible;mso-wrap-style:square;mso-width-percent:0;mso-height-percent:0;mso-wrap-distance-left:9pt;mso-wrap-distance-top:0;mso-wrap-distance-right:9pt;mso-wrap-distance-bottom:0;mso-position-horizontal:absolute;mso-position-horizontal-relative:text;mso-position-vertical:absolute;mso-position-vertical-relative:text;mso-width-percent:0;mso-height-percent:0;mso-width-relative:page;mso-height-relative:page" from="153pt,3.95pt" to="162pt,21.95pt" o:gfxdata="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" strokecolor="gray">
                 <v:stroke endarrow="block"/>
@@ -2680,7 +2680,7 @@
     </w:p>
     <w:p>
       <w:pPr>
-        <w:pStyle w:val="berschrift2"/>
+        <w:pStyle w:val="Heading2"/>
         <w:rPr>
           <w:sz w:val="28"/>
           <w:szCs w:val="28"/>
@@ -3200,7 +3200,7 @@
     </w:p>
     <w:p>
       <w:pPr>
-        <w:pStyle w:val="berschrift2"/>
+        <w:pStyle w:val="Heading2"/>
         <w:rPr>
           <w:u w:val="none"/>
         </w:rPr>
@@ -3368,7 +3368,15 @@
           <w:b/>
           <w:lang w:val="en-GB"/>
         </w:rPr>
-        <w:t>popgen_drift.q</w:t>
+        <w:t>popgen_drift.</w:t>
+      </w:r>
+      <w:r>
+        <w:rPr>
+          <w:rFonts w:ascii="Courier New" w:hAnsi="Courier New" w:cs="Courier New"/>
+          <w:b/>
+          <w:lang w:val="en-GB"/>
+        </w:rPr>
+        <w:t>R</w:t>
       </w:r>
       <w:proofErr w:type="spellEnd"/>
       <w:r>
@@ -3431,9 +3439,27 @@
           <w:b/>
           <w:lang w:val="pl-PL"/>
         </w:rPr>
-        <w:t>popgen_drift.q</w:t>
-      </w:r>
-      <w:proofErr w:type="spellEnd"/>
+        <w:t>popgen_</w:t>
+      </w:r>
+      <w:proofErr w:type="gramStart"/>
+      <w:r>
+        <w:rPr>
+          <w:rFonts w:ascii="Courier New" w:hAnsi="Courier New" w:cs="Courier New"/>
+          <w:b/>
+          <w:lang w:val="pl-PL"/>
+        </w:rPr>
+        <w:t>drift.</w:t>
+      </w:r>
+      <w:r>
+        <w:rPr>
+          <w:rFonts w:ascii="Courier New" w:hAnsi="Courier New" w:cs="Courier New"/>
+          <w:b/>
+          <w:lang w:val="pl-PL"/>
+        </w:rPr>
+        <w:t>R</w:t>
+      </w:r>
+      <w:proofErr w:type="spellEnd"/>
+      <w:proofErr w:type="gramEnd"/>
     </w:p>
     <w:p>
       <w:pPr>
@@ -3468,7 +3494,27 @@
           <w:szCs w:val="16"/>
           <w:lang w:val="pl-PL"/>
         </w:rPr>
-        <w:t xml:space="preserve">   = c(10, 100, 1000, 10000)</w:t>
+        <w:t xml:space="preserve">   = </w:t>
+      </w:r>
+      <w:proofErr w:type="gramStart"/>
+      <w:r>
+        <w:rPr>
+          <w:rFonts w:ascii="Courier New" w:hAnsi="Courier New" w:cs="Courier New"/>
+          <w:sz w:val="16"/>
+          <w:szCs w:val="16"/>
+          <w:lang w:val="pl-PL"/>
+        </w:rPr>
+        <w:t>c(</w:t>
+      </w:r>
+      <w:proofErr w:type="gramEnd"/>
+      <w:r>
+        <w:rPr>
+          <w:rFonts w:ascii="Courier New" w:hAnsi="Courier New" w:cs="Courier New"/>
+          <w:sz w:val="16"/>
+          <w:szCs w:val="16"/>
+          <w:lang w:val="pl-PL"/>
+        </w:rPr>
+        <w:t>10, 100, 1000, 10000)</w:t>
       </w:r>
     </w:p>
     <w:p>
@@ -8040,7 +8086,15 @@
           <w:b/>
           <w:lang w:val="en-GB"/>
         </w:rPr>
-        <w:t>.q</w:t>
+        <w:t>.</w:t>
+      </w:r>
+      <w:r>
+        <w:rPr>
+          <w:rFonts w:ascii="Courier New" w:hAnsi="Courier New" w:cs="Courier New"/>
+          <w:b/>
+          <w:lang w:val="en-GB"/>
+        </w:rPr>
+        <w:t>R</w:t>
       </w:r>
       <w:proofErr w:type="spellEnd"/>
       <w:r>
@@ -8101,6 +8155,7 @@
         </w:rPr>
         <w:t>popgen_</w:t>
       </w:r>
+      <w:proofErr w:type="gramStart"/>
       <w:r>
         <w:rPr>
           <w:rFonts w:ascii="Courier New" w:hAnsi="Courier New" w:cs="Courier New"/>
@@ -8115,9 +8170,18 @@
           <w:b/>
           <w:lang w:val="pl-PL"/>
         </w:rPr>
-        <w:t>.q</w:t>
-      </w:r>
-      <w:proofErr w:type="spellEnd"/>
+        <w:t>.</w:t>
+      </w:r>
+      <w:r>
+        <w:rPr>
+          <w:rFonts w:ascii="Courier New" w:hAnsi="Courier New" w:cs="Courier New"/>
+          <w:b/>
+          <w:lang w:val="pl-PL"/>
+        </w:rPr>
+        <w:t>R</w:t>
+      </w:r>
+      <w:proofErr w:type="spellEnd"/>
+      <w:proofErr w:type="gramEnd"/>
     </w:p>
     <w:p>
       <w:pPr>
@@ -8152,7 +8216,27 @@
           <w:szCs w:val="16"/>
           <w:lang w:val="pl-PL"/>
         </w:rPr>
-        <w:t xml:space="preserve">   = c(0.001, 0.01, 0.1)</w:t>
+        <w:t xml:space="preserve">   = </w:t>
+      </w:r>
+      <w:proofErr w:type="gramStart"/>
+      <w:r>
+        <w:rPr>
+          <w:rFonts w:ascii="Courier New" w:hAnsi="Courier New" w:cs="Courier New"/>
+          <w:sz w:val="16"/>
+          <w:szCs w:val="16"/>
+          <w:lang w:val="pl-PL"/>
+        </w:rPr>
+        <w:t>c(</w:t>
+      </w:r>
+      <w:proofErr w:type="gramEnd"/>
+      <w:r>
+        <w:rPr>
+          <w:rFonts w:ascii="Courier New" w:hAnsi="Courier New" w:cs="Courier New"/>
+          <w:sz w:val="16"/>
+          <w:szCs w:val="16"/>
+          <w:lang w:val="pl-PL"/>
+        </w:rPr>
+        <w:t>0.001, 0.01, 0.1)</w:t>
       </w:r>
     </w:p>
     <w:p>
@@ -10129,7 +10213,7 @@
     </w:p>
     <w:p>
       <w:pPr>
-        <w:pStyle w:val="berschrift2"/>
+        <w:pStyle w:val="Heading2"/>
         <w:spacing w:after="240"/>
         <w:rPr>
           <w:u w:val="none"/>
@@ -10145,7 +10229,7 @@
     </w:p>
     <w:p>
       <w:pPr>
-        <w:pStyle w:val="berschrift1"/>
+        <w:pStyle w:val="Heading1"/>
         <w:spacing w:before="0" w:after="0"/>
         <w:rPr>
           <w:sz w:val="40"/>
@@ -11818,7 +11902,7 @@
                         </a:ln>
                         <a:extLst>
                           <a:ext uri="{909E8E84-426E-40dd-AFC4-6F175D3DCCD1}">
-                            <a14:hiddenFill xmlns:a14="http://schemas.microsoft.com/office/drawing/2010/main" xmlns:w="http://schemas.openxmlformats.org/wordprocessingml/2006/main" xmlns:w10="urn:schemas-microsoft-com:office:word" xmlns:v="urn:schemas-microsoft-com:vml" xmlns:o="urn:schemas-microsoft-com:office:office" xmlns:mv="urn:schemas-microsoft-com:mac:vml" xmlns:mo="http://schemas.microsoft.com/office/mac/office/2008/main" xmlns="">
+                            <a14:hiddenFill xmlns="" xmlns:mo="http://schemas.microsoft.com/office/mac/office/2008/main" xmlns:mv="urn:schemas-microsoft-com:mac:vml" xmlns:o="urn:schemas-microsoft-com:office:office" xmlns:v="urn:schemas-microsoft-com:vml" xmlns:w10="urn:schemas-microsoft-com:office:word" xmlns:w="http://schemas.openxmlformats.org/wordprocessingml/2006/main" xmlns:a14="http://schemas.microsoft.com/office/drawing/2010/main">
                               <a:solidFill>
                                 <a:srgbClr val="FFFFFF"/>
                               </a:solidFill>
@@ -11898,7 +11982,7 @@
                         </a:ln>
                         <a:extLst>
                           <a:ext uri="{909E8E84-426E-40dd-AFC4-6F175D3DCCD1}">
-                            <a14:hiddenFill xmlns:a14="http://schemas.microsoft.com/office/drawing/2010/main" xmlns:w="http://schemas.openxmlformats.org/wordprocessingml/2006/main" xmlns:w10="urn:schemas-microsoft-com:office:word" xmlns:v="urn:schemas-microsoft-com:vml" xmlns:o="urn:schemas-microsoft-com:office:office" xmlns:mv="urn:schemas-microsoft-com:mac:vml" xmlns:mo="http://schemas.microsoft.com/office/mac/office/2008/main" xmlns="">
+                            <a14:hiddenFill xmlns="" xmlns:mo="http://schemas.microsoft.com/office/mac/office/2008/main" xmlns:mv="urn:schemas-microsoft-com:mac:vml" xmlns:o="urn:schemas-microsoft-com:office:office" xmlns:v="urn:schemas-microsoft-com:vml" xmlns:w10="urn:schemas-microsoft-com:office:word" xmlns:w="http://schemas.openxmlformats.org/wordprocessingml/2006/main" xmlns:a14="http://schemas.microsoft.com/office/drawing/2010/main">
                               <a:noFill/>
                             </a14:hiddenFill>
                           </a:ext>
@@ -11973,7 +12057,7 @@
                         </a:ln>
                         <a:extLst>
                           <a:ext uri="{909E8E84-426E-40dd-AFC4-6F175D3DCCD1}">
-                            <a14:hiddenFill xmlns:a14="http://schemas.microsoft.com/office/drawing/2010/main" xmlns:w="http://schemas.openxmlformats.org/wordprocessingml/2006/main" xmlns:w10="urn:schemas-microsoft-com:office:word" xmlns:v="urn:schemas-microsoft-com:vml" xmlns:o="urn:schemas-microsoft-com:office:office" xmlns:mv="urn:schemas-microsoft-com:mac:vml" xmlns:mo="http://schemas.microsoft.com/office/mac/office/2008/main" xmlns="">
+                            <a14:hiddenFill xmlns="" xmlns:mo="http://schemas.microsoft.com/office/mac/office/2008/main" xmlns:mv="urn:schemas-microsoft-com:mac:vml" xmlns:o="urn:schemas-microsoft-com:office:office" xmlns:v="urn:schemas-microsoft-com:vml" xmlns:w10="urn:schemas-microsoft-com:office:word" xmlns:w="http://schemas.openxmlformats.org/wordprocessingml/2006/main" xmlns:a14="http://schemas.microsoft.com/office/drawing/2010/main">
                               <a:noFill/>
                             </a14:hiddenFill>
                           </a:ext>
@@ -12623,7 +12707,7 @@
     </w:p>
     <w:p>
       <w:pPr>
-        <w:pStyle w:val="berschrift2"/>
+        <w:pStyle w:val="Heading2"/>
         <w:rPr>
           <w:sz w:val="28"/>
           <w:szCs w:val="28"/>
@@ -13072,14 +13156,13 @@
     </w:p>
     <w:p>
       <w:pPr>
-        <w:pStyle w:val="berschrift2"/>
+        <w:pStyle w:val="Heading2"/>
         <w:rPr>
           <w:sz w:val="28"/>
           <w:szCs w:val="28"/>
           <w:u w:val="none"/>
         </w:rPr>
       </w:pPr>
-      <w:bookmarkStart w:id="0" w:name="_GoBack"/>
       <w:r>
         <w:rPr>
           <w:sz w:val="28"/>
@@ -13089,7 +13172,6 @@
         <w:t>Question</w:t>
       </w:r>
     </w:p>
-    <w:bookmarkEnd w:id="0"/>
     <w:p>
       <w:pPr>
         <w:pStyle w:val="Subtopic"/>
@@ -13204,7 +13286,15 @@
           <w:b/>
           <w:lang w:val="en-GB"/>
         </w:rPr>
-        <w:t>popgen_drift.q</w:t>
+        <w:t>popgen_drift.</w:t>
+      </w:r>
+      <w:r>
+        <w:rPr>
+          <w:rFonts w:ascii="Courier New" w:hAnsi="Courier New" w:cs="Courier New"/>
+          <w:b/>
+          <w:lang w:val="en-GB"/>
+        </w:rPr>
+        <w:t>R</w:t>
       </w:r>
       <w:proofErr w:type="spellEnd"/>
       <w:r>
@@ -13580,8 +13670,18 @@
           <w:b/>
           <w:lang w:val="en-GB"/>
         </w:rPr>
-        <w:t>.q</w:t>
-      </w:r>
+        <w:t>.</w:t>
+      </w:r>
+      <w:r>
+        <w:rPr>
+          <w:rFonts w:ascii="Courier New" w:hAnsi="Courier New" w:cs="Courier New"/>
+          <w:b/>
+          <w:lang w:val="en-GB"/>
+        </w:rPr>
+        <w:t>R</w:t>
+      </w:r>
+      <w:bookmarkStart w:id="0" w:name="_GoBack"/>
+      <w:bookmarkEnd w:id="0"/>
       <w:proofErr w:type="spellEnd"/>
       <w:r>
         <w:rPr>
@@ -13909,7 +14009,7 @@
 <w:hdr xmlns:wpc="http://schemas.microsoft.com/office/word/2010/wordprocessingCanvas" xmlns:cx="http://schemas.microsoft.com/office/drawing/2014/chartex" xmlns:cx1="http://schemas.microsoft.com/office/drawing/2015/9/8/chartex" xmlns:cx2="http://schemas.microsoft.com/office/drawing/2015/10/21/chartex" xmlns:cx3="http://schemas.microsoft.com/office/drawing/2016/5/9/chartex" xmlns:cx4="http://schemas.microsoft.com/office/drawing/2016/5/10/chartex" xmlns:cx5="http://schemas.microsoft.com/office/drawing/2016/5/11/chartex" xmlns:cx6="http://schemas.microsoft.com/office/drawing/2016/5/12/chartex" xmlns:cx7="http://schemas.microsoft.com/office/drawing/2016/5/13/chartex" xmlns:cx8="http://schemas.microsoft.com/office/drawing/2016/5/14/chartex" xmlns:mc="http://schemas.openxmlformats.org/markup-compatibility/2006" xmlns:aink="http://schemas.microsoft.com/office/drawing/2016/ink" xmlns:am3d="http://schemas.microsoft.com/office/drawing/2017/model3d" xmlns:o="urn:schemas-microsoft-com:office:office" xmlns:r="http://schemas.openxmlformats.org/officeDocument/2006/relationships" xmlns:m="http://schemas.openxmlformats.org/officeDocument/2006/math" xmlns:v="urn:schemas-microsoft-com:vml" xmlns:wp14="http://schemas.microsoft.com/office/word/2010/wordprocessingDrawing" xmlns:wp="http://schemas.openxmlformats.org/drawingml/2006/wordprocessingDrawing" xmlns:w10="urn:schemas-microsoft-com:office:word" xmlns:w="http://schemas.openxmlformats.org/wordprocessingml/2006/main" xmlns:w14="http://schemas.microsoft.com/office/word/2010/wordml" xmlns:w15="http://schemas.microsoft.com/office/word/2012/wordml" xmlns:w16cid="http://schemas.microsoft.com/office/word/2016/wordml/cid" xmlns:w16se="http://schemas.microsoft.com/office/word/2015/wordml/symex" xmlns:wpg="http://schemas.microsoft.com/office/word/2010/wordprocessingGroup" xmlns:wpi="http://schemas.microsoft.com/office/word/2010/wordprocessingInk" xmlns:wne="http://schemas.microsoft.com/office/word/2006/wordml" xmlns:wps="http://schemas.microsoft.com/office/word/2010/wordprocessingShape" mc:Ignorable="w14 w15 w16se w16cid wp14">
   <w:p>
     <w:pPr>
-      <w:pStyle w:val="Kopfzeile"/>
+      <w:pStyle w:val="Header"/>
       <w:jc w:val="right"/>
       <w:rPr>
         <w:color w:val="595959" w:themeColor="text1" w:themeTint="A6"/>
@@ -18170,10 +18270,6 @@
     <w:lsdException w:name="Book Title" w:uiPriority="33" w:qFormat="1"/>
     <w:lsdException w:name="Bibliography" w:semiHidden="1" w:uiPriority="37" w:unhideWhenUsed="1"/>
     <w:lsdException w:name="TOC Heading" w:semiHidden="1" w:uiPriority="39" w:unhideWhenUsed="1" w:qFormat="1"/>
-    <w:lsdException w:name="Grid Table Light" w:semiHidden="1" w:unhideWhenUsed="1"/>
-    <w:lsdException w:name="Grid Table 1 Light" w:semiHidden="1" w:unhideWhenUsed="1"/>
-    <w:lsdException w:name="Grid Table 2" w:semiHidden="1" w:unhideWhenUsed="1"/>
-    <w:lsdException w:name="Grid Table 3" w:semiHidden="1" w:unhideWhenUsed="1"/>
     <w:lsdException w:name="Grid Table 4" w:uiPriority="49"/>
     <w:lsdException w:name="Grid Table 5 Dark" w:uiPriority="50"/>
     <w:lsdException w:name="Grid Table 6 Colorful" w:uiPriority="51"/>
@@ -18274,7 +18370,7 @@
     <w:lsdException w:name="Hashtag" w:semiHidden="1" w:uiPriority="99" w:unhideWhenUsed="1"/>
     <w:lsdException w:name="Unresolved Mention" w:semiHidden="1" w:uiPriority="99" w:unhideWhenUsed="1"/>
   </w:latentStyles>
-  <w:style w:type="paragraph" w:default="1" w:styleId="Standard">
+  <w:style w:type="paragraph" w:default="1" w:styleId="Normal">
     <w:name w:val="Normal"/>
     <w:qFormat/>
     <w:rsid w:val="006327DB"/>
@@ -18284,10 +18380,10 @@
       <w:lang w:val="de-DE" w:eastAsia="de-DE"/>
     </w:rPr>
   </w:style>
-  <w:style w:type="paragraph" w:styleId="berschrift1">
+  <w:style w:type="paragraph" w:styleId="Heading1">
     <w:name w:val="heading 1"/>
-    <w:basedOn w:val="Standard"/>
-    <w:next w:val="Standard"/>
+    <w:basedOn w:val="Normal"/>
+    <w:next w:val="Normal"/>
     <w:qFormat/>
     <w:pPr>
       <w:keepNext/>
@@ -18303,10 +18399,10 @@
       <w:szCs w:val="32"/>
     </w:rPr>
   </w:style>
-  <w:style w:type="paragraph" w:styleId="berschrift2">
+  <w:style w:type="paragraph" w:styleId="Heading2">
     <w:name w:val="heading 2"/>
-    <w:basedOn w:val="Standard"/>
-    <w:next w:val="Standard"/>
+    <w:basedOn w:val="Normal"/>
+    <w:next w:val="Normal"/>
     <w:qFormat/>
     <w:pPr>
       <w:keepNext/>
@@ -18320,10 +18416,10 @@
       <w:lang w:val="en-GB"/>
     </w:rPr>
   </w:style>
-  <w:style w:type="paragraph" w:styleId="berschrift3">
+  <w:style w:type="paragraph" w:styleId="Heading3">
     <w:name w:val="heading 3"/>
-    <w:basedOn w:val="Standard"/>
-    <w:next w:val="Standard"/>
+    <w:basedOn w:val="Normal"/>
+    <w:next w:val="Normal"/>
     <w:qFormat/>
     <w:pPr>
       <w:keepNext/>
@@ -18335,10 +18431,10 @@
       <w:lang w:val="en-GB"/>
     </w:rPr>
   </w:style>
-  <w:style w:type="paragraph" w:styleId="berschrift4">
+  <w:style w:type="paragraph" w:styleId="Heading4">
     <w:name w:val="heading 4"/>
-    <w:basedOn w:val="Standard"/>
-    <w:next w:val="Standard"/>
+    <w:basedOn w:val="Normal"/>
+    <w:next w:val="Normal"/>
     <w:qFormat/>
     <w:pPr>
       <w:keepNext/>
@@ -18349,13 +18445,13 @@
       <w:lang w:val="en-GB"/>
     </w:rPr>
   </w:style>
-  <w:style w:type="character" w:default="1" w:styleId="Absatz-Standardschriftart">
+  <w:style w:type="character" w:default="1" w:styleId="DefaultParagraphFont">
     <w:name w:val="Default Paragraph Font"/>
     <w:uiPriority w:val="1"/>
     <w:semiHidden/>
     <w:unhideWhenUsed/>
   </w:style>
-  <w:style w:type="table" w:default="1" w:styleId="NormaleTabelle">
+  <w:style w:type="table" w:default="1" w:styleId="TableNormal">
     <w:name w:val="Normal Table"/>
     <w:uiPriority w:val="99"/>
     <w:semiHidden/>
@@ -18370,15 +18466,15 @@
       </w:tblCellMar>
     </w:tblPr>
   </w:style>
-  <w:style w:type="numbering" w:default="1" w:styleId="KeineListe">
+  <w:style w:type="numbering" w:default="1" w:styleId="NoList">
     <w:name w:val="No List"/>
     <w:uiPriority w:val="99"/>
     <w:semiHidden/>
     <w:unhideWhenUsed/>
   </w:style>
-  <w:style w:type="paragraph" w:styleId="Kopfzeile">
+  <w:style w:type="paragraph" w:styleId="Header">
     <w:name w:val="header"/>
-    <w:basedOn w:val="Standard"/>
+    <w:basedOn w:val="Normal"/>
     <w:pPr>
       <w:tabs>
         <w:tab w:val="center" w:pos="4536"/>
@@ -18386,9 +18482,9 @@
       </w:tabs>
     </w:pPr>
   </w:style>
-  <w:style w:type="paragraph" w:styleId="Fuzeile">
+  <w:style w:type="paragraph" w:styleId="Footer">
     <w:name w:val="footer"/>
-    <w:basedOn w:val="Standard"/>
+    <w:basedOn w:val="Normal"/>
     <w:pPr>
       <w:tabs>
         <w:tab w:val="center" w:pos="4536"/>
@@ -18396,13 +18492,13 @@
       </w:tabs>
     </w:pPr>
   </w:style>
-  <w:style w:type="character" w:styleId="Seitenzahl">
+  <w:style w:type="character" w:styleId="PageNumber">
     <w:name w:val="page number"/>
-    <w:basedOn w:val="Absatz-Standardschriftart"/>
+    <w:basedOn w:val="DefaultParagraphFont"/>
   </w:style>
-  <w:style w:type="paragraph" w:styleId="Textkrper-Zeileneinzug">
+  <w:style w:type="paragraph" w:styleId="BodyTextIndent">
     <w:name w:val="Body Text Indent"/>
-    <w:basedOn w:val="Standard"/>
+    <w:basedOn w:val="Normal"/>
     <w:pPr>
       <w:tabs>
         <w:tab w:val="left" w:pos="540"/>
@@ -18414,9 +18510,9 @@
       <w:lang w:val="en-GB"/>
     </w:rPr>
   </w:style>
-  <w:style w:type="paragraph" w:styleId="Textkrper">
+  <w:style w:type="paragraph" w:styleId="BodyText">
     <w:name w:val="Body Text"/>
-    <w:basedOn w:val="Standard"/>
+    <w:basedOn w:val="Normal"/>
     <w:pPr>
       <w:spacing w:before="120"/>
       <w:jc w:val="center"/>
@@ -18425,25 +18521,25 @@
       <w:lang w:val="en-GB"/>
     </w:rPr>
   </w:style>
-  <w:style w:type="paragraph" w:styleId="Textkrper2">
+  <w:style w:type="paragraph" w:styleId="BodyText2">
     <w:name w:val="Body Text 2"/>
-    <w:basedOn w:val="Standard"/>
+    <w:basedOn w:val="Normal"/>
     <w:rPr>
       <w:sz w:val="28"/>
       <w:lang w:val="en-GB"/>
     </w:rPr>
   </w:style>
-  <w:style w:type="paragraph" w:styleId="Textkrper3">
+  <w:style w:type="paragraph" w:styleId="BodyText3">
     <w:name w:val="Body Text 3"/>
-    <w:basedOn w:val="Standard"/>
+    <w:basedOn w:val="Normal"/>
     <w:rPr>
       <w:sz w:val="32"/>
       <w:lang w:val="en-GB"/>
     </w:rPr>
   </w:style>
-  <w:style w:type="paragraph" w:styleId="Textkrper-Einzug2">
+  <w:style w:type="paragraph" w:styleId="BodyTextIndent2">
     <w:name w:val="Body Text Indent 2"/>
-    <w:basedOn w:val="Standard"/>
+    <w:basedOn w:val="Normal"/>
     <w:pPr>
       <w:tabs>
         <w:tab w:val="left" w:pos="1980"/>
@@ -18464,9 +18560,9 @@
       <w:u w:val="single"/>
     </w:rPr>
   </w:style>
-  <w:style w:type="paragraph" w:styleId="Sprechblasentext">
+  <w:style w:type="paragraph" w:styleId="BalloonText">
     <w:name w:val="Balloon Text"/>
-    <w:basedOn w:val="Standard"/>
+    <w:basedOn w:val="Normal"/>
     <w:semiHidden/>
     <w:rsid w:val="003A12E5"/>
     <w:rPr>
@@ -18477,7 +18573,7 @@
   </w:style>
   <w:style w:type="paragraph" w:customStyle="1" w:styleId="ScreenOutput">
     <w:name w:val="ScreenOutput"/>
-    <w:basedOn w:val="Standard"/>
+    <w:basedOn w:val="Normal"/>
     <w:rPr>
       <w:rFonts w:ascii="Courier New" w:hAnsi="Courier New"/>
       <w:sz w:val="16"/>
@@ -18486,7 +18582,7 @@
   </w:style>
   <w:style w:type="paragraph" w:customStyle="1" w:styleId="Steps">
     <w:name w:val="Steps"/>
-    <w:basedOn w:val="Standard"/>
+    <w:basedOn w:val="Normal"/>
     <w:rsid w:val="004B110D"/>
     <w:pPr>
       <w:keepNext/>
@@ -18499,7 +18595,7 @@
   </w:style>
   <w:style w:type="paragraph" w:customStyle="1" w:styleId="Rcode">
     <w:name w:val="Rcode"/>
-    <w:basedOn w:val="Kopfzeile"/>
+    <w:basedOn w:val="Header"/>
     <w:rsid w:val="00BD2B0F"/>
     <w:pPr>
       <w:ind w:left="60"/>
@@ -18522,7 +18618,7 @@
   </w:style>
   <w:style w:type="paragraph" w:customStyle="1" w:styleId="Subtopic">
     <w:name w:val="Subtopic"/>
-    <w:basedOn w:val="Standard"/>
+    <w:basedOn w:val="Normal"/>
     <w:rsid w:val="00723D14"/>
     <w:pPr>
       <w:keepNext/>
@@ -18535,7 +18631,7 @@
   </w:style>
   <w:style w:type="paragraph" w:customStyle="1" w:styleId="Task">
     <w:name w:val="Task"/>
-    <w:basedOn w:val="Standard"/>
+    <w:basedOn w:val="Normal"/>
     <w:rsid w:val="00824DE0"/>
     <w:pPr>
       <w:tabs>
@@ -18591,7 +18687,7 @@
   </w:style>
   <w:style w:type="paragraph" w:customStyle="1" w:styleId="Question">
     <w:name w:val="Question"/>
-    <w:basedOn w:val="berschrift3"/>
+    <w:basedOn w:val="Heading3"/>
     <w:rsid w:val="00535F2C"/>
     <w:pPr>
       <w:spacing w:before="240" w:after="60"/>
@@ -18602,9 +18698,9 @@
       <w:szCs w:val="28"/>
     </w:rPr>
   </w:style>
-  <w:style w:type="table" w:styleId="Tabellenraster">
+  <w:style w:type="table" w:styleId="TableGrid">
     <w:name w:val="Table Grid"/>
-    <w:basedOn w:val="NormaleTabelle"/>
+    <w:basedOn w:val="TableNormal"/>
     <w:rsid w:val="0031311A"/>
     <w:tblPr>
       <w:tblBorders>
@@ -18619,7 +18715,7 @@
   </w:style>
   <w:style w:type="paragraph" w:customStyle="1" w:styleId="Text">
     <w:name w:val="Text"/>
-    <w:basedOn w:val="Standard"/>
+    <w:basedOn w:val="Normal"/>
     <w:link w:val="TextChar"/>
     <w:rsid w:val="00DD5889"/>
     <w:pPr>

</xml_diff>